<commit_message>
use template from req
</commit_message>
<xml_diff>
--- a/MyTemplate.docx
+++ b/MyTemplate.docx
@@ -1202,7 +1202,7 @@
           <w:r>
             <w:fldChar w:fldCharType="separate"/>
           </w:r>
-          <w:hyperlink w:anchor="_Toc138667719" w:history="1">
+          <w:hyperlink w:anchor="_Toc139441892" w:history="1">
             <w:r>
               <w:rPr>
                 <w:rStyle w:val="Hyperlink"/>
@@ -1246,7 +1246,7 @@
                 <w:noProof/>
                 <w:webHidden/>
               </w:rPr>
-              <w:instrText xml:space="preserve"> PAGEREF _Toc138667719 \h </w:instrText>
+              <w:instrText xml:space="preserve"> PAGEREF _Toc139441892 \h </w:instrText>
             </w:r>
             <w:r>
               <w:rPr>
@@ -1288,7 +1288,7 @@
               <w14:ligatures w14:val="standardContextual"/>
             </w:rPr>
           </w:pPr>
-          <w:hyperlink w:anchor="_Toc138667720" w:history="1">
+          <w:hyperlink w:anchor="_Toc139441893" w:history="1">
             <w:r>
               <w:rPr>
                 <w:rStyle w:val="Hyperlink"/>
@@ -1332,7 +1332,7 @@
                 <w:noProof/>
                 <w:webHidden/>
               </w:rPr>
-              <w:instrText xml:space="preserve"> PAGEREF _Toc138667720 \h </w:instrText>
+              <w:instrText xml:space="preserve"> PAGEREF _Toc139441893 \h </w:instrText>
             </w:r>
             <w:r>
               <w:rPr>
@@ -1374,7 +1374,7 @@
               <w14:ligatures w14:val="standardContextual"/>
             </w:rPr>
           </w:pPr>
-          <w:hyperlink w:anchor="_Toc138667721" w:history="1">
+          <w:hyperlink w:anchor="_Toc139441894" w:history="1">
             <w:r>
               <w:rPr>
                 <w:rStyle w:val="Hyperlink"/>
@@ -1418,7 +1418,7 @@
                 <w:noProof/>
                 <w:webHidden/>
               </w:rPr>
-              <w:instrText xml:space="preserve"> PAGEREF _Toc138667721 \h </w:instrText>
+              <w:instrText xml:space="preserve"> PAGEREF _Toc139441894 \h </w:instrText>
             </w:r>
             <w:r>
               <w:rPr>
@@ -1460,7 +1460,7 @@
               <w14:ligatures w14:val="standardContextual"/>
             </w:rPr>
           </w:pPr>
-          <w:hyperlink w:anchor="_Toc138667722" w:history="1">
+          <w:hyperlink w:anchor="_Toc139441895" w:history="1">
             <w:r>
               <w:rPr>
                 <w:rStyle w:val="Hyperlink"/>
@@ -1504,7 +1504,7 @@
                 <w:noProof/>
                 <w:webHidden/>
               </w:rPr>
-              <w:instrText xml:space="preserve"> PAGEREF _Toc138667722 \h </w:instrText>
+              <w:instrText xml:space="preserve"> PAGEREF _Toc139441895 \h </w:instrText>
             </w:r>
             <w:r>
               <w:rPr>
@@ -1546,7 +1546,7 @@
               <w14:ligatures w14:val="standardContextual"/>
             </w:rPr>
           </w:pPr>
-          <w:hyperlink w:anchor="_Toc138667723" w:history="1">
+          <w:hyperlink w:anchor="_Toc139441896" w:history="1">
             <w:r>
               <w:rPr>
                 <w:rStyle w:val="Hyperlink"/>
@@ -1590,7 +1590,7 @@
                 <w:noProof/>
                 <w:webHidden/>
               </w:rPr>
-              <w:instrText xml:space="preserve"> PAGEREF _Toc138667723 \h </w:instrText>
+              <w:instrText xml:space="preserve"> PAGEREF _Toc139441896 \h </w:instrText>
             </w:r>
             <w:r>
               <w:rPr>
@@ -1632,7 +1632,7 @@
               <w14:ligatures w14:val="standardContextual"/>
             </w:rPr>
           </w:pPr>
-          <w:hyperlink w:anchor="_Toc138667724" w:history="1">
+          <w:hyperlink w:anchor="_Toc139441897" w:history="1">
             <w:r>
               <w:rPr>
                 <w:rStyle w:val="Hyperlink"/>
@@ -1676,7 +1676,7 @@
                 <w:noProof/>
                 <w:webHidden/>
               </w:rPr>
-              <w:instrText xml:space="preserve"> PAGEREF _Toc138667724 \h </w:instrText>
+              <w:instrText xml:space="preserve"> PAGEREF _Toc139441897 \h </w:instrText>
             </w:r>
             <w:r>
               <w:rPr>
@@ -1718,7 +1718,7 @@
               <w14:ligatures w14:val="standardContextual"/>
             </w:rPr>
           </w:pPr>
-          <w:hyperlink w:anchor="_Toc138667725" w:history="1">
+          <w:hyperlink w:anchor="_Toc139441898" w:history="1">
             <w:r>
               <w:rPr>
                 <w:rStyle w:val="Hyperlink"/>
@@ -1762,7 +1762,7 @@
                 <w:noProof/>
                 <w:webHidden/>
               </w:rPr>
-              <w:instrText xml:space="preserve"> PAGEREF _Toc138667725 \h </w:instrText>
+              <w:instrText xml:space="preserve"> PAGEREF _Toc139441898 \h </w:instrText>
             </w:r>
             <w:r>
               <w:rPr>
@@ -1804,7 +1804,7 @@
               <w14:ligatures w14:val="standardContextual"/>
             </w:rPr>
           </w:pPr>
-          <w:hyperlink w:anchor="_Toc138667726" w:history="1">
+          <w:hyperlink w:anchor="_Toc139441899" w:history="1">
             <w:r>
               <w:rPr>
                 <w:rStyle w:val="Hyperlink"/>
@@ -1848,7 +1848,7 @@
                 <w:noProof/>
                 <w:webHidden/>
               </w:rPr>
-              <w:instrText xml:space="preserve"> PAGEREF _Toc138667726 \h </w:instrText>
+              <w:instrText xml:space="preserve"> PAGEREF _Toc139441899 \h </w:instrText>
             </w:r>
             <w:r>
               <w:rPr>
@@ -1890,7 +1890,7 @@
               <w14:ligatures w14:val="standardContextual"/>
             </w:rPr>
           </w:pPr>
-          <w:hyperlink w:anchor="_Toc138667727" w:history="1">
+          <w:hyperlink w:anchor="_Toc139441900" w:history="1">
             <w:r>
               <w:rPr>
                 <w:rStyle w:val="Hyperlink"/>
@@ -1934,7 +1934,7 @@
                 <w:noProof/>
                 <w:webHidden/>
               </w:rPr>
-              <w:instrText xml:space="preserve"> PAGEREF _Toc138667727 \h </w:instrText>
+              <w:instrText xml:space="preserve"> PAGEREF _Toc139441900 \h </w:instrText>
             </w:r>
             <w:r>
               <w:rPr>
@@ -1976,7 +1976,7 @@
               <w14:ligatures w14:val="standardContextual"/>
             </w:rPr>
           </w:pPr>
-          <w:hyperlink w:anchor="_Toc138667728" w:history="1">
+          <w:hyperlink w:anchor="_Toc139441901" w:history="1">
             <w:r>
               <w:rPr>
                 <w:rStyle w:val="Hyperlink"/>
@@ -2020,7 +2020,7 @@
                 <w:noProof/>
                 <w:webHidden/>
               </w:rPr>
-              <w:instrText xml:space="preserve"> PAGEREF _Toc138667728 \h </w:instrText>
+              <w:instrText xml:space="preserve"> PAGEREF _Toc139441901 \h </w:instrText>
             </w:r>
             <w:r>
               <w:rPr>
@@ -2062,7 +2062,7 @@
               <w14:ligatures w14:val="standardContextual"/>
             </w:rPr>
           </w:pPr>
-          <w:hyperlink w:anchor="_Toc138667729" w:history="1">
+          <w:hyperlink w:anchor="_Toc139441902" w:history="1">
             <w:r>
               <w:rPr>
                 <w:rStyle w:val="Hyperlink"/>
@@ -2106,7 +2106,7 @@
                 <w:noProof/>
                 <w:webHidden/>
               </w:rPr>
-              <w:instrText xml:space="preserve"> PAGEREF _Toc138667729 \h </w:instrText>
+              <w:instrText xml:space="preserve"> PAGEREF _Toc139441902 \h </w:instrText>
             </w:r>
             <w:r>
               <w:rPr>
@@ -2148,7 +2148,7 @@
               <w14:ligatures w14:val="standardContextual"/>
             </w:rPr>
           </w:pPr>
-          <w:hyperlink w:anchor="_Toc138667730" w:history="1">
+          <w:hyperlink w:anchor="_Toc139441903" w:history="1">
             <w:r>
               <w:rPr>
                 <w:rStyle w:val="Hyperlink"/>
@@ -2192,7 +2192,7 @@
                 <w:noProof/>
                 <w:webHidden/>
               </w:rPr>
-              <w:instrText xml:space="preserve"> PAGEREF _Toc138667730 \h </w:instrText>
+              <w:instrText xml:space="preserve"> PAGEREF _Toc139441903 \h </w:instrText>
             </w:r>
             <w:r>
               <w:rPr>
@@ -2234,7 +2234,7 @@
               <w14:ligatures w14:val="standardContextual"/>
             </w:rPr>
           </w:pPr>
-          <w:hyperlink w:anchor="_Toc138667731" w:history="1">
+          <w:hyperlink w:anchor="_Toc139441904" w:history="1">
             <w:r>
               <w:rPr>
                 <w:rStyle w:val="Hyperlink"/>
@@ -2278,7 +2278,7 @@
                 <w:noProof/>
                 <w:webHidden/>
               </w:rPr>
-              <w:instrText xml:space="preserve"> PAGEREF _Toc138667731 \h </w:instrText>
+              <w:instrText xml:space="preserve"> PAGEREF _Toc139441904 \h </w:instrText>
             </w:r>
             <w:r>
               <w:rPr>
@@ -2320,7 +2320,7 @@
               <w14:ligatures w14:val="standardContextual"/>
             </w:rPr>
           </w:pPr>
-          <w:hyperlink w:anchor="_Toc138667732" w:history="1">
+          <w:hyperlink w:anchor="_Toc139441905" w:history="1">
             <w:r>
               <w:rPr>
                 <w:rStyle w:val="Hyperlink"/>
@@ -2364,7 +2364,7 @@
                 <w:noProof/>
                 <w:webHidden/>
               </w:rPr>
-              <w:instrText xml:space="preserve"> PAGEREF _Toc138667732 \h </w:instrText>
+              <w:instrText xml:space="preserve"> PAGEREF _Toc139441905 \h </w:instrText>
             </w:r>
             <w:r>
               <w:rPr>
@@ -2406,7 +2406,7 @@
               <w14:ligatures w14:val="standardContextual"/>
             </w:rPr>
           </w:pPr>
-          <w:hyperlink w:anchor="_Toc138667733" w:history="1">
+          <w:hyperlink w:anchor="_Toc139441906" w:history="1">
             <w:r>
               <w:rPr>
                 <w:rStyle w:val="Hyperlink"/>
@@ -2450,7 +2450,7 @@
                 <w:noProof/>
                 <w:webHidden/>
               </w:rPr>
-              <w:instrText xml:space="preserve"> PAGEREF _Toc138667733 \h </w:instrText>
+              <w:instrText xml:space="preserve"> PAGEREF _Toc139441906 \h </w:instrText>
             </w:r>
             <w:r>
               <w:rPr>
@@ -2492,7 +2492,7 @@
               <w14:ligatures w14:val="standardContextual"/>
             </w:rPr>
           </w:pPr>
-          <w:hyperlink w:anchor="_Toc138667734" w:history="1">
+          <w:hyperlink w:anchor="_Toc139441907" w:history="1">
             <w:r>
               <w:rPr>
                 <w:rStyle w:val="Hyperlink"/>
@@ -2536,7 +2536,7 @@
                 <w:noProof/>
                 <w:webHidden/>
               </w:rPr>
-              <w:instrText xml:space="preserve"> PAGEREF _Toc138667734 \h </w:instrText>
+              <w:instrText xml:space="preserve"> PAGEREF _Toc139441907 \h </w:instrText>
             </w:r>
             <w:r>
               <w:rPr>
@@ -2578,7 +2578,7 @@
               <w14:ligatures w14:val="standardContextual"/>
             </w:rPr>
           </w:pPr>
-          <w:hyperlink w:anchor="_Toc138667735" w:history="1">
+          <w:hyperlink w:anchor="_Toc139441908" w:history="1">
             <w:r>
               <w:rPr>
                 <w:rStyle w:val="Hyperlink"/>
@@ -2601,6 +2601,92 @@
                 <w:rStyle w:val="Hyperlink"/>
                 <w:noProof/>
               </w:rPr>
+              <w:t>Resurse Integration Flow</w:t>
+            </w:r>
+            <w:r>
+              <w:rPr>
+                <w:noProof/>
+                <w:webHidden/>
+              </w:rPr>
+              <w:tab/>
+            </w:r>
+            <w:r>
+              <w:rPr>
+                <w:noProof/>
+                <w:webHidden/>
+              </w:rPr>
+              <w:fldChar w:fldCharType="begin"/>
+            </w:r>
+            <w:r>
+              <w:rPr>
+                <w:noProof/>
+                <w:webHidden/>
+              </w:rPr>
+              <w:instrText xml:space="preserve"> PAGEREF _Toc139441908 \h </w:instrText>
+            </w:r>
+            <w:r>
+              <w:rPr>
+                <w:noProof/>
+                <w:webHidden/>
+              </w:rPr>
+            </w:r>
+            <w:r>
+              <w:rPr>
+                <w:noProof/>
+                <w:webHidden/>
+              </w:rPr>
+              <w:fldChar w:fldCharType="separate"/>
+            </w:r>
+            <w:r>
+              <w:rPr>
+                <w:noProof/>
+                <w:webHidden/>
+              </w:rPr>
+              <w:t>15</w:t>
+            </w:r>
+            <w:r>
+              <w:rPr>
+                <w:noProof/>
+                <w:webHidden/>
+              </w:rPr>
+              <w:fldChar w:fldCharType="end"/>
+            </w:r>
+          </w:hyperlink>
+        </w:p>
+        <w:p>
+          <w:pPr>
+            <w:pStyle w:val="TOC2"/>
+            <w:rPr>
+              <w:rFonts w:asciiTheme="minorHAnsi" w:eastAsiaTheme="minorEastAsia" w:hAnsiTheme="minorHAnsi"/>
+              <w:noProof/>
+              <w:kern w:val="2"/>
+              <w:lang w:val="en-GB" w:eastAsia="en-GB"/>
+              <w14:ligatures w14:val="standardContextual"/>
+            </w:rPr>
+          </w:pPr>
+          <w:hyperlink w:anchor="_Toc139441909" w:history="1">
+            <w:r>
+              <w:rPr>
+                <w:rStyle w:val="Hyperlink"/>
+                <w:noProof/>
+              </w:rPr>
+              <w:t>4.6.</w:t>
+            </w:r>
+            <w:r>
+              <w:rPr>
+                <w:rFonts w:asciiTheme="minorHAnsi" w:eastAsiaTheme="minorEastAsia" w:hAnsiTheme="minorHAnsi"/>
+                <w:noProof/>
+                <w:kern w:val="2"/>
+                <w:lang w:val="en-GB" w:eastAsia="en-GB"/>
+                <w14:ligatures w14:val="standardContextual"/>
+              </w:rPr>
+              <w:tab/>
+            </w:r>
+            <w:r>
+              <w:rPr>
+                <w:rStyle w:val="Hyperlink"/>
+                <w:noProof/>
+              </w:rPr>
               <w:t>Monitorizare</w:t>
             </w:r>
             <w:r>
@@ -2622,7 +2708,7 @@
                 <w:noProof/>
                 <w:webHidden/>
               </w:rPr>
-              <w:instrText xml:space="preserve"> PAGEREF _Toc138667735 \h </w:instrText>
+              <w:instrText xml:space="preserve"> PAGEREF _Toc139441909 \h </w:instrText>
             </w:r>
             <w:r>
               <w:rPr>
@@ -2664,7 +2750,7 @@
               <w14:ligatures w14:val="standardContextual"/>
             </w:rPr>
           </w:pPr>
-          <w:hyperlink w:anchor="_Toc138667736" w:history="1">
+          <w:hyperlink w:anchor="_Toc139441910" w:history="1">
             <w:r>
               <w:rPr>
                 <w:rStyle w:val="Hyperlink"/>
@@ -2708,7 +2794,7 @@
                 <w:noProof/>
                 <w:webHidden/>
               </w:rPr>
-              <w:instrText xml:space="preserve"> PAGEREF _Toc138667736 \h </w:instrText>
+              <w:instrText xml:space="preserve"> PAGEREF _Toc139441910 \h </w:instrText>
             </w:r>
             <w:r>
               <w:rPr>
@@ -2770,7 +2856,7 @@
       <w:pPr>
         <w:pStyle w:val="Heading1"/>
       </w:pPr>
-      <w:bookmarkStart w:id="0" w:name="_Toc138667719"/>
+      <w:bookmarkStart w:id="0" w:name="_Toc139441892"/>
       <w:r>
         <w:lastRenderedPageBreak/>
         <w:t>Descrierea Procesului</w:t>
@@ -2821,7 +2907,7 @@
       <w:pPr>
         <w:pStyle w:val="Heading1"/>
       </w:pPr>
-      <w:bookmarkStart w:id="1" w:name="_Toc138667720"/>
+      <w:bookmarkStart w:id="1" w:name="_Toc139441893"/>
       <w:r>
         <w:t>Descrier</w:t>
       </w:r>
@@ -2852,7 +2938,7 @@
       <w:pPr>
         <w:pStyle w:val="Heading2"/>
       </w:pPr>
-      <w:bookmarkStart w:id="2" w:name="_Toc138667721"/>
+      <w:bookmarkStart w:id="2" w:name="_Toc139441894"/>
       <w:r>
         <w:t>Diagrama Solutie tehnica</w:t>
       </w:r>
@@ -2917,7 +3003,7 @@
       <w:pPr>
         <w:pStyle w:val="Heading2"/>
       </w:pPr>
-      <w:bookmarkStart w:id="3" w:name="_Toc138667722"/>
+      <w:bookmarkStart w:id="3" w:name="_Toc139441895"/>
       <w:r>
         <w:t>Descr</w:t>
       </w:r>
@@ -3127,7 +3213,7 @@
       <w:pPr>
         <w:pStyle w:val="Heading2"/>
       </w:pPr>
-      <w:bookmarkStart w:id="4" w:name="_Toc138667723"/>
+      <w:bookmarkStart w:id="4" w:name="_Toc139441896"/>
       <w:r>
         <w:t>Sistemele Participante</w:t>
       </w:r>
@@ -3834,7 +3920,7 @@
       <w:r>
         <w:t xml:space="preserve"> </w:t>
       </w:r>
-      <w:bookmarkStart w:id="8" w:name="_Toc138667724"/>
+      <w:bookmarkStart w:id="8" w:name="_Toc139441897"/>
       <w:r>
         <w:t>SAP API Management</w:t>
       </w:r>
@@ -4051,7 +4137,7 @@
       <w:pPr>
         <w:pStyle w:val="Heading2"/>
       </w:pPr>
-      <w:bookmarkStart w:id="9" w:name="_Toc138667725"/>
+      <w:bookmarkStart w:id="9" w:name="_Toc139441898"/>
       <w:r>
         <w:t>Configurarui generale</w:t>
       </w:r>
@@ -4389,7 +4475,7 @@
       <w:pPr>
         <w:pStyle w:val="Heading2"/>
       </w:pPr>
-      <w:bookmarkStart w:id="10" w:name="_Toc138667726"/>
+      <w:bookmarkStart w:id="10" w:name="_Toc139441899"/>
       <w:r>
         <w:t xml:space="preserve">Definirea </w:t>
       </w:r>
@@ -4689,7 +4775,7 @@
                 <v:shape id="_x0000_i1025" type="#_x0000_t75" style="width:65.5pt;height:43.5pt" o:ole="">
                   <v:imagedata r:id="rId15" o:title=""/>
                 </v:shape>
-                <o:OLEObject Type="Embed" ProgID="Package" ShapeID="_x0000_i1025" DrawAspect="Icon" ObjectID="_1749282494" r:id="rId16"/>
+                <o:OLEObject Type="Embed" ProgID="Package" ShapeID="_x0000_i1025" DrawAspect="Icon" ObjectID="_1750054651" r:id="rId16"/>
               </w:object>
             </w:r>
           </w:p>
@@ -4900,7 +4986,7 @@
                 <v:shape id="_x0000_i1026" type="#_x0000_t75" style="width:64pt;height:42.5pt" o:ole="">
                   <v:imagedata r:id="rId17" o:title=""/>
                 </v:shape>
-                <o:OLEObject Type="Embed" ProgID="Package" ShapeID="_x0000_i1026" DrawAspect="Icon" ObjectID="_1749282495" r:id="rId18"/>
+                <o:OLEObject Type="Embed" ProgID="Package" ShapeID="_x0000_i1026" DrawAspect="Icon" ObjectID="_1750054652" r:id="rId18"/>
               </w:object>
             </w:r>
           </w:p>
@@ -5128,7 +5214,7 @@
                 <v:shape id="_x0000_i1027" type="#_x0000_t75" style="width:63pt;height:42pt" o:ole="">
                   <v:imagedata r:id="rId19" o:title=""/>
                 </v:shape>
-                <o:OLEObject Type="Embed" ProgID="Package" ShapeID="_x0000_i1027" DrawAspect="Icon" ObjectID="_1749282496" r:id="rId20"/>
+                <o:OLEObject Type="Embed" ProgID="Package" ShapeID="_x0000_i1027" DrawAspect="Icon" ObjectID="_1750054653" r:id="rId20"/>
               </w:object>
             </w:r>
           </w:p>
@@ -5348,7 +5434,7 @@
                 <v:shape id="_x0000_i1028" type="#_x0000_t75" style="width:62pt;height:41.5pt" o:ole="">
                   <v:imagedata r:id="rId21" o:title=""/>
                 </v:shape>
-                <o:OLEObject Type="Embed" ProgID="Package" ShapeID="_x0000_i1028" DrawAspect="Icon" ObjectID="_1749282497" r:id="rId22"/>
+                <o:OLEObject Type="Embed" ProgID="Package" ShapeID="_x0000_i1028" DrawAspect="Icon" ObjectID="_1750054654" r:id="rId22"/>
               </w:object>
             </w:r>
           </w:p>
@@ -5562,7 +5648,7 @@
                 <v:shape id="_x0000_i1029" type="#_x0000_t75" style="width:58.5pt;height:39pt" o:ole="">
                   <v:imagedata r:id="rId23" o:title=""/>
                 </v:shape>
-                <o:OLEObject Type="Embed" ProgID="Package" ShapeID="_x0000_i1029" DrawAspect="Icon" ObjectID="_1749282498" r:id="rId24"/>
+                <o:OLEObject Type="Embed" ProgID="Package" ShapeID="_x0000_i1029" DrawAspect="Icon" ObjectID="_1750054655" r:id="rId24"/>
               </w:object>
             </w:r>
           </w:p>
@@ -5764,7 +5850,7 @@
       <w:pPr>
         <w:pStyle w:val="Heading2"/>
       </w:pPr>
-      <w:bookmarkStart w:id="11" w:name="_Toc138667727"/>
+      <w:bookmarkStart w:id="11" w:name="_Toc139441900"/>
       <w:r>
         <w:t>Definirea resurselor</w:t>
       </w:r>
@@ -6031,7 +6117,7 @@
           <v:shape id="_x0000_i1030" type="#_x0000_t75" style="width:74.5pt;height:49.5pt" o:ole="">
             <v:imagedata r:id="rId31" o:title=""/>
           </v:shape>
-          <o:OLEObject Type="Embed" ProgID="Package" ShapeID="_x0000_i1030" DrawAspect="Icon" ObjectID="_1749282499" r:id="rId32"/>
+          <o:OLEObject Type="Embed" ProgID="Package" ShapeID="_x0000_i1030" DrawAspect="Icon" ObjectID="_1750054656" r:id="rId32"/>
         </w:object>
       </w:r>
     </w:p>
@@ -6047,7 +6133,7 @@
       <w:pPr>
         <w:pStyle w:val="Heading2"/>
       </w:pPr>
-      <w:bookmarkStart w:id="12" w:name="_Toc138667728"/>
+      <w:bookmarkStart w:id="12" w:name="_Toc139441901"/>
       <w:r>
         <w:t>Exemplu de apel catre resursa din API Management</w:t>
       </w:r>
@@ -6057,7 +6143,7 @@
       <w:pPr>
         <w:pStyle w:val="Heading2"/>
       </w:pPr>
-      <w:bookmarkStart w:id="13" w:name="_Toc138667729"/>
+      <w:bookmarkStart w:id="13" w:name="_Toc139441902"/>
       <w:r>
         <w:t>Exemplu structura returnata de catre API Management</w:t>
       </w:r>
@@ -9064,7 +9150,7 @@
       <w:pPr>
         <w:pStyle w:val="Heading1"/>
       </w:pPr>
-      <w:bookmarkStart w:id="14" w:name="_Toc138667730"/>
+      <w:bookmarkStart w:id="14" w:name="_Toc139441903"/>
       <w:r>
         <w:lastRenderedPageBreak/>
         <w:t xml:space="preserve">SAP </w:t>
@@ -9079,7 +9165,7 @@
       <w:pPr>
         <w:pStyle w:val="Heading2"/>
       </w:pPr>
-      <w:bookmarkStart w:id="15" w:name="_Toc138667731"/>
+      <w:bookmarkStart w:id="15" w:name="_Toc139441904"/>
       <w:r>
         <w:t>Solutie Tehnica Cloud Integration</w:t>
       </w:r>
@@ -9098,7 +9184,7 @@
       <w:pPr>
         <w:pStyle w:val="Heading2"/>
       </w:pPr>
-      <w:bookmarkStart w:id="16" w:name="_Toc138667732"/>
+      <w:bookmarkStart w:id="16" w:name="_Toc139441905"/>
       <w:r>
         <w:t>Descrierea componentelor din Integration Flow</w:t>
       </w:r>
@@ -13766,7 +13852,7 @@
       <w:pPr>
         <w:pStyle w:val="Heading2"/>
       </w:pPr>
-      <w:bookmarkStart w:id="19" w:name="_Toc138667733"/>
+      <w:bookmarkStart w:id="19" w:name="_Toc139441906"/>
       <w:r>
         <w:t>Configurari Integration Flow</w:t>
       </w:r>
@@ -14082,7 +14168,7 @@
       <w:pPr>
         <w:pStyle w:val="Heading2"/>
       </w:pPr>
-      <w:bookmarkStart w:id="20" w:name="_Toc138667734"/>
+      <w:bookmarkStart w:id="20" w:name="_Toc139441907"/>
       <w:r>
         <w:t>Configurari apeluri externe</w:t>
       </w:r>
@@ -14461,21 +14547,105 @@
       <w:pPr>
         <w:pStyle w:val="Heading2"/>
       </w:pPr>
-      <w:bookmarkStart w:id="21" w:name="_Toc138667735"/>
-      <w:r>
-        <w:t>Monitorizare</w:t>
+      <w:bookmarkStart w:id="21" w:name="_Toc139441908"/>
+      <w:r>
+        <w:t>Resurse Integration Flow</w:t>
       </w:r>
       <w:bookmarkEnd w:id="21"/>
     </w:p>
+    <w:bookmarkStart w:id="22" w:name="_MON_1658573628"/>
+    <w:bookmarkEnd w:id="22"/>
     <w:p>
       <w:pPr>
+        <w:pStyle w:val="Bodycopy"/>
+      </w:pPr>
+      <w:r>
+        <w:object w:dxaOrig="10259" w:dyaOrig="492" w14:anchorId="6DEC2F2C">
+          <v:shape id="_x0000_i1031" type="#_x0000_t75" style="width:513pt;height:25pt" o:ole="">
+            <v:imagedata r:id="rId33" o:title=""/>
+          </v:shape>
+          <o:OLEObject Type="Embed" ProgID="Word.Document.8" ShapeID="_x0000_i1031" DrawAspect="Content" ObjectID="_1750054657" r:id="rId34">
+            <o:FieldCodes>\s</o:FieldCodes>
+          </o:OLEObject>
+        </w:object>
+      </w:r>
+      <w:bookmarkStart w:id="23" w:name="_MON_1658577991"/>
+      <w:bookmarkEnd w:id="23"/>
+      <w:r>
+        <w:object w:dxaOrig="1488" w:dyaOrig="991" w14:anchorId="18DA8E58">
+          <v:shape id="_x0000_i1032" type="#_x0000_t75" style="width:74.5pt;height:49.5pt" o:ole="">
+            <v:imagedata r:id="rId35" o:title=""/>
+          </v:shape>
+          <o:OLEObject Type="Embed" ProgID="Word.Document.12" ShapeID="_x0000_i1032" DrawAspect="Icon" ObjectID="_1750054658" r:id="rId36">
+            <o:FieldCodes>\s</o:FieldCodes>
+          </o:OLEObject>
+        </w:object>
+      </w:r>
+      <w:r>
+        <w:t xml:space="preserve"> </w:t>
+      </w:r>
+      <w:bookmarkStart w:id="24" w:name="_MON_1658579191"/>
+      <w:bookmarkEnd w:id="24"/>
+      <w:r>
+        <w:object w:dxaOrig="1488" w:dyaOrig="991" w14:anchorId="1393740D">
+          <v:shape id="_x0000_i1033" type="#_x0000_t75" style="width:74.5pt;height:49.5pt" o:ole="">
+            <v:imagedata r:id="rId37" o:title=""/>
+          </v:shape>
+          <o:OLEObject Type="Embed" ProgID="Word.Document.12" ShapeID="_x0000_i1033" DrawAspect="Icon" ObjectID="_1750054659" r:id="rId38">
+            <o:FieldCodes>\s</o:FieldCodes>
+          </o:OLEObject>
+        </w:object>
+      </w:r>
+      <w:r>
+        <w:t xml:space="preserve"> </w:t>
+      </w:r>
+      <w:bookmarkStart w:id="25" w:name="_MON_1658578059"/>
+      <w:bookmarkEnd w:id="25"/>
+      <w:r>
+        <w:object w:dxaOrig="1488" w:dyaOrig="991" w14:anchorId="1AD7E566">
+          <v:shape id="_x0000_i1034" type="#_x0000_t75" style="width:74.5pt;height:49.5pt" o:ole="">
+            <v:imagedata r:id="rId39" o:title=""/>
+          </v:shape>
+          <o:OLEObject Type="Embed" ProgID="Word.Document.12" ShapeID="_x0000_i1034" DrawAspect="Icon" ObjectID="_1750054660" r:id="rId40">
+            <o:FieldCodes>\s</o:FieldCodes>
+          </o:OLEObject>
+        </w:object>
+      </w:r>
+      <w:r>
+        <w:t xml:space="preserve"> </w:t>
+      </w:r>
+      <w:bookmarkStart w:id="26" w:name="_MON_1658578089"/>
+      <w:bookmarkEnd w:id="26"/>
+      <w:r>
+        <w:object w:dxaOrig="1488" w:dyaOrig="991" w14:anchorId="67884940">
+          <v:shape id="_x0000_i1035" type="#_x0000_t75" style="width:74.5pt;height:49.5pt" o:ole="">
+            <v:imagedata r:id="rId41" o:title=""/>
+          </v:shape>
+          <o:OLEObject Type="Embed" ProgID="Word.Document.12" ShapeID="_x0000_i1035" DrawAspect="Icon" ObjectID="_1750054661" r:id="rId42">
+            <o:FieldCodes>\s</o:FieldCodes>
+          </o:OLEObject>
+        </w:object>
+      </w:r>
+    </w:p>
+    <w:p>
+      <w:pPr>
+        <w:pStyle w:val="Heading2"/>
+      </w:pPr>
+      <w:bookmarkStart w:id="27" w:name="_Toc139441909"/>
+      <w:r>
+        <w:t>Monitorizare</w:t>
+      </w:r>
+      <w:bookmarkEnd w:id="27"/>
+    </w:p>
+    <w:p>
+      <w:pPr>
         <w:pStyle w:val="Heading1"/>
       </w:pPr>
-      <w:bookmarkStart w:id="22" w:name="_Toc138667736"/>
+      <w:bookmarkStart w:id="28" w:name="_Toc139441910"/>
       <w:r>
         <w:t>Dezvoltarea serviciului Odata</w:t>
       </w:r>
-      <w:bookmarkEnd w:id="22"/>
+      <w:bookmarkEnd w:id="28"/>
     </w:p>
     <w:p/>
     <w:p/>
@@ -17572,17 +17742,6 @@
 </file>
 
 <file path=customXml/item1.xml><?xml version="1.0" encoding="utf-8"?>
-<p:properties xmlns:p="http://schemas.microsoft.com/office/2006/metadata/properties" xmlns:xsi="http://www.w3.org/2001/XMLSchema-instance" xmlns:pc="http://schemas.microsoft.com/office/infopath/2007/PartnerControls">
-  <documentManagement>
-    <lcf76f155ced4ddcb4097134ff3c332f xmlns="41411a0a-acb7-4a1f-b74f-82f45b7c3ca1">
-      <Terms xmlns="http://schemas.microsoft.com/office/infopath/2007/PartnerControls"/>
-    </lcf76f155ced4ddcb4097134ff3c332f>
-    <TaxCatchAll xmlns="ee1c565d-1290-4091-aa2d-749f611e022c" xsi:nil="true"/>
-  </documentManagement>
-</p:properties>
-</file>
-
-<file path=customXml/item2.xml><?xml version="1.0" encoding="utf-8"?>
 <ct:contentTypeSchema xmlns:ct="http://schemas.microsoft.com/office/2006/metadata/contentType" xmlns:ma="http://schemas.microsoft.com/office/2006/metadata/properties/metaAttributes" ct:_="" ma:_="" ma:contentTypeName="Document" ma:contentTypeID="0x0101007F5CC0484596D642BFD06126E17AED63" ma:contentTypeVersion="13" ma:contentTypeDescription="Create a new document." ma:contentTypeScope="" ma:versionID="9d528b3c1b67f3217eeef1b988f81ab8">
   <xsd:schema xmlns:xsd="http://www.w3.org/2001/XMLSchema" xmlns:xs="http://www.w3.org/2001/XMLSchema" xmlns:p="http://schemas.microsoft.com/office/2006/metadata/properties" xmlns:ns2="41411a0a-acb7-4a1f-b74f-82f45b7c3ca1" xmlns:ns3="ee1c565d-1290-4091-aa2d-749f611e022c" targetNamespace="http://schemas.microsoft.com/office/2006/metadata/properties" ma:root="true" ma:fieldsID="3305835249944bb6684d958e869d1fe9" ns2:_="" ns3:_="">
     <xsd:import namespace="41411a0a-acb7-4a1f-b74f-82f45b7c3ca1"/>
@@ -17791,6 +17950,17 @@
 </ct:contentTypeSchema>
 </file>
 
+<file path=customXml/item2.xml><?xml version="1.0" encoding="utf-8"?>
+<p:properties xmlns:p="http://schemas.microsoft.com/office/2006/metadata/properties" xmlns:xsi="http://www.w3.org/2001/XMLSchema-instance" xmlns:pc="http://schemas.microsoft.com/office/infopath/2007/PartnerControls">
+  <documentManagement>
+    <lcf76f155ced4ddcb4097134ff3c332f xmlns="41411a0a-acb7-4a1f-b74f-82f45b7c3ca1">
+      <Terms xmlns="http://schemas.microsoft.com/office/infopath/2007/PartnerControls"/>
+    </lcf76f155ced4ddcb4097134ff3c332f>
+    <TaxCatchAll xmlns="ee1c565d-1290-4091-aa2d-749f611e022c" xsi:nil="true"/>
+  </documentManagement>
+</p:properties>
+</file>
+
 <file path=customXml/item3.xml><?xml version="1.0" encoding="utf-8"?>
 <?mso-contentType ?>
 <FormTemplates xmlns="http://schemas.microsoft.com/sharepoint/v3/contenttype/forms">
@@ -17801,17 +17971,6 @@
 </file>
 
 <file path=customXml/itemProps1.xml><?xml version="1.0" encoding="utf-8"?>
-<ds:datastoreItem xmlns:ds="http://schemas.openxmlformats.org/officeDocument/2006/customXml" ds:itemID="{D9EF1FB7-EFC8-4E3A-8C92-135E0BC2EC1D}">
-  <ds:schemaRefs>
-    <ds:schemaRef ds:uri="http://schemas.microsoft.com/office/2006/metadata/properties"/>
-    <ds:schemaRef ds:uri="http://schemas.microsoft.com/office/infopath/2007/PartnerControls"/>
-    <ds:schemaRef ds:uri="41411a0a-acb7-4a1f-b74f-82f45b7c3ca1"/>
-    <ds:schemaRef ds:uri="ee1c565d-1290-4091-aa2d-749f611e022c"/>
-  </ds:schemaRefs>
-</ds:datastoreItem>
-</file>
-
-<file path=customXml/itemProps2.xml><?xml version="1.0" encoding="utf-8"?>
 <ds:datastoreItem xmlns:ds="http://schemas.openxmlformats.org/officeDocument/2006/customXml" ds:itemID="{A526E424-FFB6-4988-87D5-7EBBBFC3954D}">
   <ds:schemaRefs>
     <ds:schemaRef ds:uri="http://schemas.microsoft.com/office/2006/metadata/contentType"/>
@@ -17830,6 +17989,17 @@
 </ds:datastoreItem>
 </file>
 
+<file path=customXml/itemProps2.xml><?xml version="1.0" encoding="utf-8"?>
+<ds:datastoreItem xmlns:ds="http://schemas.openxmlformats.org/officeDocument/2006/customXml" ds:itemID="{D9EF1FB7-EFC8-4E3A-8C92-135E0BC2EC1D}">
+  <ds:schemaRefs>
+    <ds:schemaRef ds:uri="http://schemas.microsoft.com/office/2006/metadata/properties"/>
+    <ds:schemaRef ds:uri="http://schemas.microsoft.com/office/infopath/2007/PartnerControls"/>
+    <ds:schemaRef ds:uri="41411a0a-acb7-4a1f-b74f-82f45b7c3ca1"/>
+    <ds:schemaRef ds:uri="ee1c565d-1290-4091-aa2d-749f611e022c"/>
+  </ds:schemaRefs>
+</ds:datastoreItem>
+</file>
+
 <file path=customXml/itemProps3.xml><?xml version="1.0" encoding="utf-8"?>
 <ds:datastoreItem xmlns:ds="http://schemas.openxmlformats.org/officeDocument/2006/customXml" ds:itemID="{8FF865B2-099E-488A-9191-8AFD4D3699F9}">
   <ds:schemaRefs>

</xml_diff>